<commit_message>
Optimised GenerateNewRow function to make it more legible
</commit_message>
<xml_diff>
--- a/output/John_Doe.docx
+++ b/output/John_Doe.docx
@@ -35,7 +35,7 @@
         </w:rPr>
         <w:t xml:space="preserve"> | </w:t>
       </w:r>
-      <w:hyperlink w:history="1" r:id="rIdm3hkxhzkwiuh_dvr7xdmz">
+      <w:hyperlink w:history="1" r:id="rIdn1ivfqsyv5k1is3qnefoj">
         <w:r>
           <w:rPr>
             <w:sz w:val="17"/>
@@ -54,7 +54,7 @@
         </w:rPr>
         <w:t xml:space="preserve"> | </w:t>
       </w:r>
-      <w:hyperlink w:history="1" r:id="rIdjjn74eusrxe6ou4vumqby">
+      <w:hyperlink w:history="1" r:id="rIdhi6dk-lrxccrz0uzboadj">
         <w:r>
           <w:rPr>
             <w:sz w:val="17"/>
@@ -73,7 +73,7 @@
         </w:rPr>
         <w:t xml:space="preserve"> | </w:t>
       </w:r>
-      <w:hyperlink w:history="1" r:id="rId77eklyilzvjf_ilq-z7by">
+      <w:hyperlink w:history="1" r:id="rIdulwzrtcqqqziex8qy1ous">
         <w:r>
           <w:rPr>
             <w:sz w:val="17"/>
@@ -670,6 +670,8 @@
               <w:rPr>
                 <w:b/>
                 <w:bCs/>
+                <w:i w:val="false"/>
+                <w:iCs w:val="false"/>
                 <w:sz w:val="22"/>
                 <w:szCs w:val="22"/>
                 <w:rFonts w:ascii="Arial" w:cs="Arial" w:eastAsia="Arial" w:hAnsi="Arial"/>
@@ -686,6 +688,8 @@
             </w:r>
             <w:r>
               <w:rPr>
+                <w:b w:val="false"/>
+                <w:bCs w:val="false"/>
                 <w:i/>
                 <w:iCs/>
                 <w:sz w:val="22"/>
@@ -705,6 +709,8 @@
               <w:rPr>
                 <w:b/>
                 <w:bCs/>
+                <w:i w:val="false"/>
+                <w:iCs w:val="false"/>
                 <w:sz w:val="22"/>
                 <w:szCs w:val="22"/>
                 <w:rFonts w:ascii="Arial" w:cs="Arial" w:eastAsia="Arial" w:hAnsi="Arial"/>
@@ -752,6 +758,8 @@
               <w:rPr>
                 <w:b/>
                 <w:bCs/>
+                <w:i w:val="false"/>
+                <w:iCs w:val="false"/>
                 <w:sz w:val="22"/>
                 <w:szCs w:val="22"/>
                 <w:rFonts w:ascii="Arial" w:cs="Arial" w:eastAsia="Arial" w:hAnsi="Arial"/>
@@ -768,6 +776,8 @@
             </w:r>
             <w:r>
               <w:rPr>
+                <w:b w:val="false"/>
+                <w:bCs w:val="false"/>
                 <w:i/>
                 <w:iCs/>
                 <w:sz w:val="22"/>
@@ -787,6 +797,8 @@
               <w:rPr>
                 <w:b/>
                 <w:bCs/>
+                <w:i w:val="false"/>
+                <w:iCs w:val="false"/>
                 <w:sz w:val="22"/>
                 <w:szCs w:val="22"/>
                 <w:rFonts w:ascii="Arial" w:cs="Arial" w:eastAsia="Arial" w:hAnsi="Arial"/>

</xml_diff>

<commit_message>
Updated Readme and Added env
</commit_message>
<xml_diff>
--- a/output/John_Doe.docx
+++ b/output/John_Doe.docx
@@ -35,7 +35,7 @@
         </w:rPr>
         <w:t xml:space="preserve"> | </w:t>
       </w:r>
-      <w:hyperlink w:history="1" r:id="rIdkvmycgadp4g348dtalm9x">
+      <w:hyperlink w:history="1" r:id="rIdtc6zyykwevbfh7n8w9pfr">
         <w:r>
           <w:rPr>
             <w:sz w:val="17"/>
@@ -54,7 +54,7 @@
         </w:rPr>
         <w:t xml:space="preserve"> | </w:t>
       </w:r>
-      <w:hyperlink w:history="1" r:id="rIdd25kezs3e1wr7lcezd9sm">
+      <w:hyperlink w:history="1" r:id="rId3z1oesqbpsrwzraunykg6">
         <w:r>
           <w:rPr>
             <w:sz w:val="17"/>
@@ -73,7 +73,7 @@
         </w:rPr>
         <w:t xml:space="preserve"> | </w:t>
       </w:r>
-      <w:hyperlink w:history="1" r:id="rIdoe0b5tbj4z_heuuthmmac">
+      <w:hyperlink w:history="1" r:id="rIdzzojnvflml4bglcdbq4sv">
         <w:r>
           <w:rPr>
             <w:sz w:val="17"/>

</xml_diff>